<commit_message>
BBDD evaluable 3 act3
</commit_message>
<xml_diff>
--- a/BBDD/Ejecricios/Evaluables/Evaluable 3/Lopez Pastor Ruben Evaluable 3.docx
+++ b/BBDD/Ejecricios/Evaluables/Evaluable 3/Lopez Pastor Ruben Evaluable 3.docx
@@ -25,19 +25,7 @@
           <w:szCs w:val="28"/>
           <w:shd w:val="clear" w:color="auto" w:fill="81D41A"/>
         </w:rPr>
-        <w:t>CONSULTA 1: EXISTS VS IN</w:t>
-      </w:r>
-      <w:r>
-        <w:rPr>
-          <w:rFonts w:ascii="Calibri" w:hAnsi="Calibri"/>
-          <w:b/>
-          <w:bCs/>
-          <w:color w:val="000000"/>
-          <w:sz w:val="28"/>
-          <w:szCs w:val="28"/>
-          <w:shd w:val="clear" w:color="auto" w:fill="81D41A"/>
-        </w:rPr>
-        <w:t xml:space="preserve"> [2 puntos]</w:t>
+        <w:t>CONSULTA 1: EXISTS VS IN [2 puntos]</w:t>
       </w:r>
     </w:p>
     <w:p>
@@ -72,12 +60,6 @@
         <w:gridCol w:w="9638"/>
       </w:tblGrid>
       <w:tr>
-        <w:tblPrEx>
-          <w:tblCellMar>
-            <w:top w:w="0" w:type="dxa"/>
-            <w:bottom w:w="0" w:type="dxa"/>
-          </w:tblCellMar>
-        </w:tblPrEx>
         <w:tc>
           <w:tcPr>
             <w:tcW w:w="9638" w:type="dxa"/>
@@ -104,7 +86,6 @@
                 <w:color w:val="000000"/>
                 <w:sz w:val="20"/>
                 <w:szCs w:val="20"/>
-                <w:lang w:val="en-US"/>
               </w:rPr>
             </w:pPr>
             <w:r>
@@ -113,64 +94,36 @@
                 <w:color w:val="000000"/>
                 <w:sz w:val="20"/>
                 <w:szCs w:val="20"/>
-                <w:lang w:val="en-US"/>
               </w:rPr>
               <w:t xml:space="preserve">SELECT </w:t>
             </w:r>
             <w:proofErr w:type="spellStart"/>
-            <w:proofErr w:type="gramStart"/>
-            <w:r>
-              <w:rPr>
-                <w:rFonts w:ascii="Courier New" w:hAnsi="Courier New" w:hint="eastAsia"/>
-                <w:color w:val="000000"/>
-                <w:sz w:val="20"/>
-                <w:szCs w:val="20"/>
-                <w:lang w:val="en-US"/>
+            <w:r>
+              <w:rPr>
+                <w:rFonts w:ascii="Courier New" w:hAnsi="Courier New" w:hint="eastAsia"/>
+                <w:color w:val="000000"/>
+                <w:sz w:val="20"/>
+                <w:szCs w:val="20"/>
               </w:rPr>
               <w:t>d.nombre</w:t>
             </w:r>
             <w:proofErr w:type="spellEnd"/>
-            <w:proofErr w:type="gramEnd"/>
-            <w:r>
-              <w:rPr>
-                <w:rFonts w:ascii="Courier New" w:hAnsi="Courier New" w:hint="eastAsia"/>
-                <w:color w:val="000000"/>
-                <w:sz w:val="20"/>
-                <w:szCs w:val="20"/>
-                <w:lang w:val="en-US"/>
-              </w:rPr>
-              <w:t xml:space="preserve"> AS </w:t>
-            </w:r>
-            <w:proofErr w:type="spellStart"/>
-            <w:r>
-              <w:rPr>
-                <w:rFonts w:ascii="Courier New" w:hAnsi="Courier New" w:hint="eastAsia"/>
-                <w:color w:val="000000"/>
-                <w:sz w:val="20"/>
-                <w:szCs w:val="20"/>
-                <w:lang w:val="en-US"/>
-              </w:rPr>
-              <w:t>Nombre</w:t>
-            </w:r>
-            <w:proofErr w:type="spellEnd"/>
-            <w:r>
-              <w:rPr>
-                <w:rFonts w:ascii="Courier New" w:hAnsi="Courier New" w:hint="eastAsia"/>
-                <w:color w:val="000000"/>
-                <w:sz w:val="20"/>
-                <w:szCs w:val="20"/>
-                <w:lang w:val="en-US"/>
-              </w:rPr>
-              <w:t xml:space="preserve">, </w:t>
-            </w:r>
-            <w:proofErr w:type="spellStart"/>
-            <w:r>
-              <w:rPr>
-                <w:rFonts w:ascii="Courier New" w:hAnsi="Courier New" w:hint="eastAsia"/>
-                <w:color w:val="000000"/>
-                <w:sz w:val="20"/>
-                <w:szCs w:val="20"/>
-                <w:lang w:val="en-US"/>
+            <w:r>
+              <w:rPr>
+                <w:rFonts w:ascii="Courier New" w:hAnsi="Courier New" w:hint="eastAsia"/>
+                <w:color w:val="000000"/>
+                <w:sz w:val="20"/>
+                <w:szCs w:val="20"/>
+              </w:rPr>
+              <w:t xml:space="preserve"> AS Nombre, </w:t>
+            </w:r>
+            <w:proofErr w:type="spellStart"/>
+            <w:r>
+              <w:rPr>
+                <w:rFonts w:ascii="Courier New" w:hAnsi="Courier New" w:hint="eastAsia"/>
+                <w:color w:val="000000"/>
+                <w:sz w:val="20"/>
+                <w:szCs w:val="20"/>
               </w:rPr>
               <w:t>d.apellidos</w:t>
             </w:r>
@@ -181,31 +134,8 @@
                 <w:color w:val="000000"/>
                 <w:sz w:val="20"/>
                 <w:szCs w:val="20"/>
-                <w:lang w:val="en-US"/>
-              </w:rPr>
-              <w:t xml:space="preserve"> AS </w:t>
-            </w:r>
-            <w:proofErr w:type="spellStart"/>
-            <w:r>
-              <w:rPr>
-                <w:rFonts w:ascii="Courier New" w:hAnsi="Courier New" w:hint="eastAsia"/>
-                <w:color w:val="000000"/>
-                <w:sz w:val="20"/>
-                <w:szCs w:val="20"/>
-                <w:lang w:val="en-US"/>
-              </w:rPr>
-              <w:t>Apellidos</w:t>
-            </w:r>
-            <w:proofErr w:type="spellEnd"/>
-            <w:r>
-              <w:rPr>
-                <w:rFonts w:ascii="Courier New" w:hAnsi="Courier New" w:hint="eastAsia"/>
-                <w:color w:val="000000"/>
-                <w:sz w:val="20"/>
-                <w:szCs w:val="20"/>
-                <w:lang w:val="en-US"/>
-              </w:rPr>
-              <w:t xml:space="preserve"> </w:t>
+              </w:rPr>
+              <w:t xml:space="preserve"> AS Apellidos </w:t>
             </w:r>
           </w:p>
           <w:p>
@@ -417,7 +347,6 @@
                 <w:color w:val="000000"/>
                 <w:sz w:val="20"/>
                 <w:szCs w:val="20"/>
-                <w:lang w:val="en-US"/>
               </w:rPr>
             </w:pPr>
             <w:r>
@@ -426,31 +355,26 @@
                 <w:color w:val="000000"/>
                 <w:sz w:val="20"/>
                 <w:szCs w:val="20"/>
-                <w:lang w:val="en-US"/>
               </w:rPr>
               <w:t xml:space="preserve">ORDER BY </w:t>
             </w:r>
             <w:proofErr w:type="spellStart"/>
-            <w:proofErr w:type="gramStart"/>
-            <w:r>
-              <w:rPr>
-                <w:rFonts w:ascii="Courier New" w:hAnsi="Courier New" w:hint="eastAsia"/>
-                <w:color w:val="000000"/>
-                <w:sz w:val="20"/>
-                <w:szCs w:val="20"/>
-                <w:lang w:val="en-US"/>
+            <w:r>
+              <w:rPr>
+                <w:rFonts w:ascii="Courier New" w:hAnsi="Courier New" w:hint="eastAsia"/>
+                <w:color w:val="000000"/>
+                <w:sz w:val="20"/>
+                <w:szCs w:val="20"/>
               </w:rPr>
               <w:t>d.nombre</w:t>
             </w:r>
             <w:proofErr w:type="spellEnd"/>
-            <w:proofErr w:type="gramEnd"/>
             <w:r>
               <w:rPr>
                 <w:rFonts w:ascii="Courier New" w:hAnsi="Courier New"/>
                 <w:color w:val="000000"/>
                 <w:sz w:val="20"/>
                 <w:szCs w:val="20"/>
-                <w:lang w:val="en-US"/>
               </w:rPr>
               <w:t xml:space="preserve">, </w:t>
             </w:r>
@@ -460,7 +384,6 @@
                 <w:color w:val="000000"/>
                 <w:sz w:val="20"/>
                 <w:szCs w:val="20"/>
-                <w:lang w:val="en-US"/>
               </w:rPr>
               <w:t xml:space="preserve"> </w:t>
             </w:r>
@@ -471,7 +394,6 @@
                 <w:color w:val="000000"/>
                 <w:sz w:val="20"/>
                 <w:szCs w:val="20"/>
-                <w:lang w:val="en-US"/>
               </w:rPr>
               <w:t>d.apellidos</w:t>
             </w:r>
@@ -482,7 +404,6 @@
                 <w:color w:val="000000"/>
                 <w:sz w:val="20"/>
                 <w:szCs w:val="20"/>
-                <w:lang w:val="en-US"/>
               </w:rPr>
               <w:t xml:space="preserve"> DESC;</w:t>
             </w:r>
@@ -501,7 +422,6 @@
           <w:sz w:val="28"/>
           <w:szCs w:val="28"/>
           <w:shd w:val="clear" w:color="auto" w:fill="81D41A"/>
-          <w:lang w:val="en-US"/>
         </w:rPr>
       </w:pPr>
     </w:p>
@@ -537,12 +457,6 @@
         <w:gridCol w:w="9638"/>
       </w:tblGrid>
       <w:tr>
-        <w:tblPrEx>
-          <w:tblCellMar>
-            <w:top w:w="0" w:type="dxa"/>
-            <w:bottom w:w="0" w:type="dxa"/>
-          </w:tblCellMar>
-        </w:tblPrEx>
         <w:tc>
           <w:tcPr>
             <w:tcW w:w="9638" w:type="dxa"/>
@@ -581,7 +495,6 @@
               <w:t xml:space="preserve">SELECT </w:t>
             </w:r>
             <w:proofErr w:type="spellStart"/>
-            <w:proofErr w:type="gramStart"/>
             <w:r>
               <w:rPr>
                 <w:rFonts w:ascii="Courier New" w:hAnsi="Courier New" w:hint="eastAsia"/>
@@ -592,7 +505,6 @@
               <w:t>d.nombre</w:t>
             </w:r>
             <w:proofErr w:type="spellEnd"/>
-            <w:proofErr w:type="gramEnd"/>
             <w:r>
               <w:rPr>
                 <w:rFonts w:ascii="Courier New" w:hAnsi="Courier New" w:hint="eastAsia"/>
@@ -776,29 +688,7 @@
                 <w:szCs w:val="20"/>
                 <w:lang w:val="en-US"/>
               </w:rPr>
-              <w:t xml:space="preserve"> </w:t>
-            </w:r>
-            <w:proofErr w:type="gramStart"/>
-            <w:r>
-              <w:rPr>
-                <w:rFonts w:ascii="Courier New" w:hAnsi="Courier New" w:hint="eastAsia"/>
-                <w:color w:val="000000"/>
-                <w:sz w:val="20"/>
-                <w:szCs w:val="20"/>
-                <w:lang w:val="en-US"/>
-              </w:rPr>
-              <w:t>IN(</w:t>
-            </w:r>
-            <w:proofErr w:type="gramEnd"/>
-            <w:r>
-              <w:rPr>
-                <w:rFonts w:ascii="Courier New" w:hAnsi="Courier New" w:hint="eastAsia"/>
-                <w:color w:val="000000"/>
-                <w:sz w:val="20"/>
-                <w:szCs w:val="20"/>
-                <w:lang w:val="en-US"/>
-              </w:rPr>
-              <w:t xml:space="preserve">SELECT </w:t>
+              <w:t xml:space="preserve"> IN(SELECT </w:t>
             </w:r>
             <w:proofErr w:type="spellStart"/>
             <w:r>
@@ -866,7 +756,6 @@
               <w:t xml:space="preserve">ORDER BY </w:t>
             </w:r>
             <w:proofErr w:type="spellStart"/>
-            <w:proofErr w:type="gramStart"/>
             <w:r>
               <w:rPr>
                 <w:rFonts w:ascii="Courier New" w:hAnsi="Courier New" w:hint="eastAsia"/>
@@ -877,7 +766,6 @@
               <w:t>d.nombre</w:t>
             </w:r>
             <w:proofErr w:type="spellEnd"/>
-            <w:proofErr w:type="gramEnd"/>
             <w:r>
               <w:rPr>
                 <w:rFonts w:ascii="Courier New" w:hAnsi="Courier New"/>
@@ -989,19 +877,7 @@
           <w:shd w:val="clear" w:color="auto" w:fill="81D41A"/>
         </w:rPr>
         <w:lastRenderedPageBreak/>
-        <w:t>CONSULTA 2: CREAR UNA VISTA VS USARLA [2</w:t>
-      </w:r>
-      <w:r>
-        <w:rPr>
-          <w:rFonts w:ascii="Calibri" w:hAnsi="Calibri"/>
-          <w:b/>
-          <w:bCs/>
-          <w:color w:val="000000"/>
-          <w:sz w:val="28"/>
-          <w:szCs w:val="28"/>
-          <w:shd w:val="clear" w:color="auto" w:fill="81D41A"/>
-        </w:rPr>
-        <w:t xml:space="preserve"> puntos]</w:t>
+        <w:t>CONSULTA 2: CREAR UNA VISTA VS USARLA [2 puntos]</w:t>
       </w:r>
     </w:p>
     <w:p>
@@ -1035,12 +911,6 @@
         <w:gridCol w:w="9638"/>
       </w:tblGrid>
       <w:tr>
-        <w:tblPrEx>
-          <w:tblCellMar>
-            <w:top w:w="0" w:type="dxa"/>
-            <w:bottom w:w="0" w:type="dxa"/>
-          </w:tblCellMar>
-        </w:tblPrEx>
         <w:tc>
           <w:tcPr>
             <w:tcW w:w="9638" w:type="dxa"/>
@@ -1061,7 +931,452 @@
           <w:p>
             <w:pPr>
               <w:pStyle w:val="Textbody"/>
+              <w:rPr>
+                <w:rFonts w:ascii="Courier New" w:hAnsi="Courier New"/>
+                <w:color w:val="000000"/>
+                <w:sz w:val="20"/>
+                <w:szCs w:val="20"/>
+                <w:lang w:val="en-US"/>
+              </w:rPr>
+            </w:pPr>
+            <w:r>
+              <w:rPr>
+                <w:rFonts w:ascii="Courier New" w:hAnsi="Courier New" w:hint="eastAsia"/>
+                <w:color w:val="000000"/>
+                <w:sz w:val="20"/>
+                <w:szCs w:val="20"/>
+                <w:lang w:val="en-US"/>
+              </w:rPr>
+              <w:t>CREATE</w:t>
+            </w:r>
+            <w:r>
+              <w:rPr>
+                <w:rFonts w:ascii="Courier New" w:hAnsi="Courier New"/>
+                <w:color w:val="000000"/>
+                <w:sz w:val="20"/>
+                <w:szCs w:val="20"/>
+                <w:lang w:val="en-US"/>
+              </w:rPr>
+              <w:t xml:space="preserve"> OR REPLACE</w:t>
+            </w:r>
+            <w:r>
+              <w:rPr>
+                <w:rFonts w:ascii="Courier New" w:hAnsi="Courier New" w:hint="eastAsia"/>
+                <w:color w:val="000000"/>
+                <w:sz w:val="20"/>
+                <w:szCs w:val="20"/>
+                <w:lang w:val="en-US"/>
+              </w:rPr>
+              <w:t xml:space="preserve"> VIEW VI_ALQ_X_MUSEOS</w:t>
+            </w:r>
+          </w:p>
+          <w:p>
+            <w:pPr>
+              <w:pStyle w:val="Textbody"/>
+              <w:rPr>
+                <w:rFonts w:ascii="Courier New" w:hAnsi="Courier New"/>
+                <w:color w:val="000000"/>
+                <w:sz w:val="20"/>
+                <w:szCs w:val="20"/>
+              </w:rPr>
+            </w:pPr>
+            <w:r>
+              <w:rPr>
+                <w:rFonts w:ascii="Courier New" w:hAnsi="Courier New" w:hint="eastAsia"/>
+                <w:color w:val="000000"/>
+                <w:sz w:val="20"/>
+                <w:szCs w:val="20"/>
+              </w:rPr>
+              <w:t xml:space="preserve">AS SELECT </w:t>
+            </w:r>
+            <w:proofErr w:type="spellStart"/>
+            <w:r>
+              <w:rPr>
+                <w:rFonts w:ascii="Courier New" w:hAnsi="Courier New" w:hint="eastAsia"/>
+                <w:color w:val="000000"/>
+                <w:sz w:val="20"/>
+                <w:szCs w:val="20"/>
+              </w:rPr>
+              <w:t>a.idalquiler</w:t>
+            </w:r>
+            <w:proofErr w:type="spellEnd"/>
+            <w:r>
+              <w:rPr>
+                <w:rFonts w:ascii="Courier New" w:hAnsi="Courier New" w:hint="eastAsia"/>
+                <w:color w:val="000000"/>
+                <w:sz w:val="20"/>
+                <w:szCs w:val="20"/>
+              </w:rPr>
+              <w:t xml:space="preserve"> AS </w:t>
+            </w:r>
+            <w:proofErr w:type="spellStart"/>
+            <w:r>
+              <w:rPr>
+                <w:rFonts w:ascii="Courier New" w:hAnsi="Courier New" w:hint="eastAsia"/>
+                <w:color w:val="000000"/>
+                <w:sz w:val="20"/>
+                <w:szCs w:val="20"/>
+              </w:rPr>
+              <w:t>ID_Alquiler</w:t>
+            </w:r>
+            <w:proofErr w:type="spellEnd"/>
+            <w:r>
+              <w:rPr>
+                <w:rFonts w:ascii="Courier New" w:hAnsi="Courier New" w:hint="eastAsia"/>
+                <w:color w:val="000000"/>
+                <w:sz w:val="20"/>
+                <w:szCs w:val="20"/>
+              </w:rPr>
+              <w:t xml:space="preserve">, </w:t>
+            </w:r>
+            <w:proofErr w:type="spellStart"/>
+            <w:r>
+              <w:rPr>
+                <w:rFonts w:ascii="Courier New" w:hAnsi="Courier New" w:hint="eastAsia"/>
+                <w:color w:val="000000"/>
+                <w:sz w:val="20"/>
+                <w:szCs w:val="20"/>
+              </w:rPr>
+              <w:t>al.fecha</w:t>
+            </w:r>
+            <w:proofErr w:type="spellEnd"/>
+            <w:r>
+              <w:rPr>
+                <w:rFonts w:ascii="Courier New" w:hAnsi="Courier New" w:hint="eastAsia"/>
+                <w:color w:val="000000"/>
+                <w:sz w:val="20"/>
+                <w:szCs w:val="20"/>
+              </w:rPr>
+              <w:t xml:space="preserve"> AS Fecha, </w:t>
+            </w:r>
+            <w:proofErr w:type="spellStart"/>
+            <w:r>
+              <w:rPr>
+                <w:rFonts w:ascii="Courier New" w:hAnsi="Courier New" w:hint="eastAsia"/>
+                <w:color w:val="000000"/>
+                <w:sz w:val="20"/>
+                <w:szCs w:val="20"/>
+              </w:rPr>
+              <w:t>d.dni</w:t>
+            </w:r>
+            <w:proofErr w:type="spellEnd"/>
+            <w:r>
+              <w:rPr>
+                <w:rFonts w:ascii="Courier New" w:hAnsi="Courier New" w:hint="eastAsia"/>
+                <w:color w:val="000000"/>
+                <w:sz w:val="20"/>
+                <w:szCs w:val="20"/>
+              </w:rPr>
+              <w:t xml:space="preserve"> AS DNI, CONCAT(</w:t>
+            </w:r>
+            <w:proofErr w:type="spellStart"/>
+            <w:r>
+              <w:rPr>
+                <w:rFonts w:ascii="Courier New" w:hAnsi="Courier New" w:hint="eastAsia"/>
+                <w:color w:val="000000"/>
+                <w:sz w:val="20"/>
+                <w:szCs w:val="20"/>
+              </w:rPr>
+              <w:t>d.apellidos</w:t>
+            </w:r>
+            <w:proofErr w:type="spellEnd"/>
+            <w:r>
+              <w:rPr>
+                <w:rFonts w:ascii="Courier New" w:hAnsi="Courier New" w:hint="eastAsia"/>
+                <w:color w:val="000000"/>
+                <w:sz w:val="20"/>
+                <w:szCs w:val="20"/>
+              </w:rPr>
+              <w:t>, "(",</w:t>
+            </w:r>
+            <w:proofErr w:type="spellStart"/>
+            <w:r>
+              <w:rPr>
+                <w:rFonts w:ascii="Courier New" w:hAnsi="Courier New" w:hint="eastAsia"/>
+                <w:color w:val="000000"/>
+                <w:sz w:val="20"/>
+                <w:szCs w:val="20"/>
+              </w:rPr>
+              <w:t>d.nombre</w:t>
+            </w:r>
+            <w:proofErr w:type="spellEnd"/>
+            <w:r>
+              <w:rPr>
+                <w:rFonts w:ascii="Courier New" w:hAnsi="Courier New" w:hint="eastAsia"/>
+                <w:color w:val="000000"/>
+                <w:sz w:val="20"/>
+                <w:szCs w:val="20"/>
+              </w:rPr>
+              <w:t xml:space="preserve">,")"), </w:t>
+            </w:r>
+            <w:proofErr w:type="spellStart"/>
+            <w:r>
+              <w:rPr>
+                <w:rFonts w:ascii="Courier New" w:hAnsi="Courier New" w:hint="eastAsia"/>
+                <w:color w:val="000000"/>
+                <w:sz w:val="20"/>
+                <w:szCs w:val="20"/>
+              </w:rPr>
+              <w:t>m.nombre</w:t>
+            </w:r>
+            <w:proofErr w:type="spellEnd"/>
+          </w:p>
+          <w:p>
+            <w:pPr>
+              <w:pStyle w:val="Textbody"/>
+              <w:rPr>
+                <w:rFonts w:ascii="Courier New" w:hAnsi="Courier New"/>
+                <w:color w:val="000000"/>
+                <w:sz w:val="20"/>
+                <w:szCs w:val="20"/>
+              </w:rPr>
+            </w:pPr>
+            <w:r>
+              <w:rPr>
+                <w:rFonts w:ascii="Courier New" w:hAnsi="Courier New" w:hint="eastAsia"/>
+                <w:color w:val="000000"/>
+                <w:sz w:val="20"/>
+                <w:szCs w:val="20"/>
+              </w:rPr>
+              <w:t xml:space="preserve">FROM </w:t>
+            </w:r>
+            <w:proofErr w:type="spellStart"/>
+            <w:r>
+              <w:rPr>
+                <w:rFonts w:ascii="Courier New" w:hAnsi="Courier New" w:hint="eastAsia"/>
+                <w:color w:val="000000"/>
+                <w:sz w:val="20"/>
+                <w:szCs w:val="20"/>
+              </w:rPr>
+              <w:t>alqdoc</w:t>
+            </w:r>
+            <w:proofErr w:type="spellEnd"/>
+            <w:r>
+              <w:rPr>
+                <w:rFonts w:ascii="Courier New" w:hAnsi="Courier New" w:hint="eastAsia"/>
+                <w:color w:val="000000"/>
+                <w:sz w:val="20"/>
+                <w:szCs w:val="20"/>
+              </w:rPr>
+              <w:t xml:space="preserve"> a, </w:t>
+            </w:r>
+            <w:proofErr w:type="spellStart"/>
+            <w:r>
+              <w:rPr>
+                <w:rFonts w:ascii="Courier New" w:hAnsi="Courier New" w:hint="eastAsia"/>
+                <w:color w:val="000000"/>
+                <w:sz w:val="20"/>
+                <w:szCs w:val="20"/>
+              </w:rPr>
+              <w:t>dawers</w:t>
+            </w:r>
+            <w:proofErr w:type="spellEnd"/>
+            <w:r>
+              <w:rPr>
+                <w:rFonts w:ascii="Courier New" w:hAnsi="Courier New" w:hint="eastAsia"/>
+                <w:color w:val="000000"/>
+                <w:sz w:val="20"/>
+                <w:szCs w:val="20"/>
+              </w:rPr>
+              <w:t xml:space="preserve"> d, museos m, documentalistas </w:t>
+            </w:r>
+            <w:proofErr w:type="spellStart"/>
+            <w:r>
+              <w:rPr>
+                <w:rFonts w:ascii="Courier New" w:hAnsi="Courier New" w:hint="eastAsia"/>
+                <w:color w:val="000000"/>
+                <w:sz w:val="20"/>
+                <w:szCs w:val="20"/>
+              </w:rPr>
+              <w:t>doc</w:t>
+            </w:r>
+            <w:proofErr w:type="spellEnd"/>
+            <w:r>
+              <w:rPr>
+                <w:rFonts w:ascii="Courier New" w:hAnsi="Courier New" w:hint="eastAsia"/>
+                <w:color w:val="000000"/>
+                <w:sz w:val="20"/>
+                <w:szCs w:val="20"/>
+              </w:rPr>
+              <w:t>, alquileres al</w:t>
+            </w:r>
+          </w:p>
+          <w:p>
+            <w:pPr>
+              <w:pStyle w:val="Textbody"/>
+              <w:rPr>
+                <w:rFonts w:ascii="Courier New" w:hAnsi="Courier New"/>
+                <w:color w:val="000000"/>
+                <w:sz w:val="20"/>
+                <w:szCs w:val="20"/>
+              </w:rPr>
+            </w:pPr>
+            <w:r>
+              <w:rPr>
+                <w:rFonts w:ascii="Courier New" w:hAnsi="Courier New" w:hint="eastAsia"/>
+                <w:color w:val="000000"/>
+                <w:sz w:val="20"/>
+                <w:szCs w:val="20"/>
+              </w:rPr>
+              <w:t xml:space="preserve">WHERE </w:t>
+            </w:r>
+            <w:proofErr w:type="spellStart"/>
+            <w:r>
+              <w:rPr>
+                <w:rFonts w:ascii="Courier New" w:hAnsi="Courier New" w:hint="eastAsia"/>
+                <w:color w:val="000000"/>
+                <w:sz w:val="20"/>
+                <w:szCs w:val="20"/>
+              </w:rPr>
+              <w:t>a.dni</w:t>
+            </w:r>
+            <w:proofErr w:type="spellEnd"/>
+            <w:r>
+              <w:rPr>
+                <w:rFonts w:ascii="Courier New" w:hAnsi="Courier New" w:hint="eastAsia"/>
+                <w:color w:val="000000"/>
+                <w:sz w:val="20"/>
+                <w:szCs w:val="20"/>
+              </w:rPr>
+              <w:t>=</w:t>
+            </w:r>
+            <w:proofErr w:type="spellStart"/>
+            <w:r>
+              <w:rPr>
+                <w:rFonts w:ascii="Courier New" w:hAnsi="Courier New" w:hint="eastAsia"/>
+                <w:color w:val="000000"/>
+                <w:sz w:val="20"/>
+                <w:szCs w:val="20"/>
+              </w:rPr>
+              <w:t>d.dni</w:t>
+            </w:r>
+            <w:proofErr w:type="spellEnd"/>
+            <w:r>
+              <w:rPr>
+                <w:rFonts w:ascii="Courier New" w:hAnsi="Courier New" w:hint="eastAsia"/>
+                <w:color w:val="000000"/>
+                <w:sz w:val="20"/>
+                <w:szCs w:val="20"/>
+              </w:rPr>
+              <w:t xml:space="preserve"> AND </w:t>
+            </w:r>
+            <w:proofErr w:type="spellStart"/>
+            <w:r>
+              <w:rPr>
+                <w:rFonts w:ascii="Courier New" w:hAnsi="Courier New" w:hint="eastAsia"/>
+                <w:color w:val="000000"/>
+                <w:sz w:val="20"/>
+                <w:szCs w:val="20"/>
+              </w:rPr>
+              <w:t>a.idmuseo</w:t>
+            </w:r>
+            <w:proofErr w:type="spellEnd"/>
+            <w:r>
+              <w:rPr>
+                <w:rFonts w:ascii="Courier New" w:hAnsi="Courier New" w:hint="eastAsia"/>
+                <w:color w:val="000000"/>
+                <w:sz w:val="20"/>
+                <w:szCs w:val="20"/>
+              </w:rPr>
+              <w:t>=</w:t>
+            </w:r>
+            <w:proofErr w:type="spellStart"/>
+            <w:r>
+              <w:rPr>
+                <w:rFonts w:ascii="Courier New" w:hAnsi="Courier New" w:hint="eastAsia"/>
+                <w:color w:val="000000"/>
+                <w:sz w:val="20"/>
+                <w:szCs w:val="20"/>
+              </w:rPr>
+              <w:t>m.idmuseo</w:t>
+            </w:r>
+            <w:proofErr w:type="spellEnd"/>
+            <w:r>
+              <w:rPr>
+                <w:rFonts w:ascii="Courier New" w:hAnsi="Courier New" w:hint="eastAsia"/>
+                <w:color w:val="000000"/>
+                <w:sz w:val="20"/>
+                <w:szCs w:val="20"/>
+              </w:rPr>
+              <w:t xml:space="preserve"> AND </w:t>
+            </w:r>
+            <w:proofErr w:type="spellStart"/>
+            <w:r>
+              <w:rPr>
+                <w:rFonts w:ascii="Courier New" w:hAnsi="Courier New" w:hint="eastAsia"/>
+                <w:color w:val="000000"/>
+                <w:sz w:val="20"/>
+                <w:szCs w:val="20"/>
+              </w:rPr>
+              <w:t>d.dni</w:t>
+            </w:r>
+            <w:proofErr w:type="spellEnd"/>
+            <w:r>
+              <w:rPr>
+                <w:rFonts w:ascii="Courier New" w:hAnsi="Courier New" w:hint="eastAsia"/>
+                <w:color w:val="000000"/>
+                <w:sz w:val="20"/>
+                <w:szCs w:val="20"/>
+              </w:rPr>
+              <w:t>=</w:t>
+            </w:r>
+            <w:proofErr w:type="spellStart"/>
+            <w:r>
+              <w:rPr>
+                <w:rFonts w:ascii="Courier New" w:hAnsi="Courier New" w:hint="eastAsia"/>
+                <w:color w:val="000000"/>
+                <w:sz w:val="20"/>
+                <w:szCs w:val="20"/>
+              </w:rPr>
+              <w:t>doc.dni</w:t>
+            </w:r>
+            <w:proofErr w:type="spellEnd"/>
+            <w:r>
+              <w:rPr>
+                <w:rFonts w:ascii="Courier New" w:hAnsi="Courier New" w:hint="eastAsia"/>
+                <w:color w:val="000000"/>
+                <w:sz w:val="20"/>
+                <w:szCs w:val="20"/>
+              </w:rPr>
+              <w:t xml:space="preserve"> AND </w:t>
+            </w:r>
+            <w:proofErr w:type="spellStart"/>
+            <w:r>
+              <w:rPr>
+                <w:rFonts w:ascii="Courier New" w:hAnsi="Courier New" w:hint="eastAsia"/>
+                <w:color w:val="000000"/>
+                <w:sz w:val="20"/>
+                <w:szCs w:val="20"/>
+              </w:rPr>
+              <w:t>a.idalquiler</w:t>
+            </w:r>
+            <w:proofErr w:type="spellEnd"/>
+            <w:r>
+              <w:rPr>
+                <w:rFonts w:ascii="Courier New" w:hAnsi="Courier New" w:hint="eastAsia"/>
+                <w:color w:val="000000"/>
+                <w:sz w:val="20"/>
+                <w:szCs w:val="20"/>
+              </w:rPr>
+              <w:t>=</w:t>
+            </w:r>
+            <w:proofErr w:type="spellStart"/>
+            <w:r>
+              <w:rPr>
+                <w:rFonts w:ascii="Courier New" w:hAnsi="Courier New" w:hint="eastAsia"/>
+                <w:color w:val="000000"/>
+                <w:sz w:val="20"/>
+                <w:szCs w:val="20"/>
+              </w:rPr>
+              <w:t>al.idalquiler</w:t>
+            </w:r>
+            <w:proofErr w:type="spellEnd"/>
+          </w:p>
+          <w:p>
+            <w:pPr>
+              <w:pStyle w:val="Textbody"/>
               <w:spacing w:after="0" w:line="240" w:lineRule="auto"/>
+              <w:ind w:left="709" w:hanging="709"/>
               <w:rPr>
                 <w:rFonts w:ascii="Courier New" w:hAnsi="Courier New"/>
                 <w:color w:val="000000"/>
@@ -1069,6 +1384,75 @@
                 <w:szCs w:val="20"/>
               </w:rPr>
             </w:pPr>
+            <w:r>
+              <w:rPr>
+                <w:rFonts w:ascii="Courier New" w:hAnsi="Courier New" w:hint="eastAsia"/>
+                <w:color w:val="000000"/>
+                <w:sz w:val="20"/>
+                <w:szCs w:val="20"/>
+              </w:rPr>
+              <w:t xml:space="preserve">ORDER BY </w:t>
+            </w:r>
+            <w:proofErr w:type="spellStart"/>
+            <w:r>
+              <w:rPr>
+                <w:rFonts w:ascii="Courier New" w:hAnsi="Courier New" w:hint="eastAsia"/>
+                <w:color w:val="000000"/>
+                <w:sz w:val="20"/>
+                <w:szCs w:val="20"/>
+              </w:rPr>
+              <w:t>m.nombre</w:t>
+            </w:r>
+            <w:proofErr w:type="spellEnd"/>
+            <w:r>
+              <w:rPr>
+                <w:rFonts w:ascii="Courier New" w:hAnsi="Courier New" w:hint="eastAsia"/>
+                <w:color w:val="000000"/>
+                <w:sz w:val="20"/>
+                <w:szCs w:val="20"/>
+              </w:rPr>
+              <w:t xml:space="preserve"> DESC, </w:t>
+            </w:r>
+            <w:proofErr w:type="spellStart"/>
+            <w:r>
+              <w:rPr>
+                <w:rFonts w:ascii="Courier New" w:hAnsi="Courier New" w:hint="eastAsia"/>
+                <w:color w:val="000000"/>
+                <w:sz w:val="20"/>
+                <w:szCs w:val="20"/>
+              </w:rPr>
+              <w:t>d.apellidos</w:t>
+            </w:r>
+            <w:proofErr w:type="spellEnd"/>
+            <w:r>
+              <w:rPr>
+                <w:rFonts w:ascii="Courier New" w:hAnsi="Courier New" w:hint="eastAsia"/>
+                <w:color w:val="000000"/>
+                <w:sz w:val="20"/>
+                <w:szCs w:val="20"/>
+              </w:rPr>
+              <w:t xml:space="preserve"> DESC, </w:t>
+            </w:r>
+            <w:proofErr w:type="spellStart"/>
+            <w:r>
+              <w:rPr>
+                <w:rFonts w:ascii="Courier New" w:hAnsi="Courier New" w:hint="eastAsia"/>
+                <w:color w:val="000000"/>
+                <w:sz w:val="20"/>
+                <w:szCs w:val="20"/>
+              </w:rPr>
+              <w:t>d.nombre</w:t>
+            </w:r>
+            <w:proofErr w:type="spellEnd"/>
+            <w:r>
+              <w:rPr>
+                <w:rFonts w:ascii="Courier New" w:hAnsi="Courier New" w:hint="eastAsia"/>
+                <w:color w:val="000000"/>
+                <w:sz w:val="20"/>
+                <w:szCs w:val="20"/>
+              </w:rPr>
+              <w:t xml:space="preserve"> DESC;</w:t>
+            </w:r>
           </w:p>
         </w:tc>
       </w:tr>
@@ -1115,12 +1499,6 @@
         <w:gridCol w:w="9638"/>
       </w:tblGrid>
       <w:tr>
-        <w:tblPrEx>
-          <w:tblCellMar>
-            <w:top w:w="0" w:type="dxa"/>
-            <w:bottom w:w="0" w:type="dxa"/>
-          </w:tblCellMar>
-        </w:tblPrEx>
         <w:tc>
           <w:tcPr>
             <w:tcW w:w="9638" w:type="dxa"/>
@@ -1141,14 +1519,169 @@
           <w:p>
             <w:pPr>
               <w:pStyle w:val="Textbody"/>
+              <w:rPr>
+                <w:rFonts w:ascii="Courier New" w:hAnsi="Courier New"/>
+                <w:color w:val="000000"/>
+                <w:sz w:val="20"/>
+                <w:szCs w:val="20"/>
+                <w:lang w:val="en-US"/>
+              </w:rPr>
+            </w:pPr>
+            <w:r>
+              <w:rPr>
+                <w:rFonts w:ascii="Courier New" w:hAnsi="Courier New" w:hint="eastAsia"/>
+                <w:color w:val="000000"/>
+                <w:sz w:val="20"/>
+                <w:szCs w:val="20"/>
+                <w:lang w:val="en-US"/>
+              </w:rPr>
+              <w:t xml:space="preserve">SELECT </w:t>
+            </w:r>
+            <w:proofErr w:type="spellStart"/>
+            <w:r>
+              <w:rPr>
+                <w:rFonts w:ascii="Courier New" w:hAnsi="Courier New" w:hint="eastAsia"/>
+                <w:color w:val="000000"/>
+                <w:sz w:val="20"/>
+                <w:szCs w:val="20"/>
+                <w:lang w:val="en-US"/>
+              </w:rPr>
+              <w:t>museo</w:t>
+            </w:r>
+            <w:proofErr w:type="spellEnd"/>
+            <w:r>
+              <w:rPr>
+                <w:rFonts w:ascii="Courier New" w:hAnsi="Courier New" w:hint="eastAsia"/>
+                <w:color w:val="000000"/>
+                <w:sz w:val="20"/>
+                <w:szCs w:val="20"/>
+                <w:lang w:val="en-US"/>
+              </w:rPr>
+              <w:t>, count(</w:t>
+            </w:r>
+            <w:proofErr w:type="spellStart"/>
+            <w:r>
+              <w:rPr>
+                <w:rFonts w:ascii="Courier New" w:hAnsi="Courier New" w:hint="eastAsia"/>
+                <w:color w:val="000000"/>
+                <w:sz w:val="20"/>
+                <w:szCs w:val="20"/>
+                <w:lang w:val="en-US"/>
+              </w:rPr>
+              <w:t>museo</w:t>
+            </w:r>
+            <w:proofErr w:type="spellEnd"/>
+            <w:r>
+              <w:rPr>
+                <w:rFonts w:ascii="Courier New" w:hAnsi="Courier New" w:hint="eastAsia"/>
+                <w:color w:val="000000"/>
+                <w:sz w:val="20"/>
+                <w:szCs w:val="20"/>
+                <w:lang w:val="en-US"/>
+              </w:rPr>
+              <w:t>) AS ALQUILERES</w:t>
+            </w:r>
+          </w:p>
+          <w:p>
+            <w:pPr>
+              <w:pStyle w:val="Textbody"/>
+              <w:rPr>
+                <w:rFonts w:ascii="Courier New" w:hAnsi="Courier New"/>
+                <w:color w:val="000000"/>
+                <w:sz w:val="20"/>
+                <w:szCs w:val="20"/>
+                <w:lang w:val="en-US"/>
+              </w:rPr>
+            </w:pPr>
+            <w:r>
+              <w:rPr>
+                <w:rFonts w:ascii="Courier New" w:hAnsi="Courier New" w:hint="eastAsia"/>
+                <w:color w:val="000000"/>
+                <w:sz w:val="20"/>
+                <w:szCs w:val="20"/>
+                <w:lang w:val="en-US"/>
+              </w:rPr>
+              <w:t xml:space="preserve">FROM </w:t>
+            </w:r>
+            <w:proofErr w:type="spellStart"/>
+            <w:r>
+              <w:rPr>
+                <w:rFonts w:ascii="Courier New" w:hAnsi="Courier New" w:hint="eastAsia"/>
+                <w:color w:val="000000"/>
+                <w:sz w:val="20"/>
+                <w:szCs w:val="20"/>
+                <w:lang w:val="en-US"/>
+              </w:rPr>
+              <w:t>vi_alq_x_museos</w:t>
+            </w:r>
+            <w:proofErr w:type="spellEnd"/>
+          </w:p>
+          <w:p>
+            <w:pPr>
+              <w:pStyle w:val="Textbody"/>
               <w:spacing w:after="0" w:line="240" w:lineRule="auto"/>
               <w:rPr>
                 <w:rFonts w:ascii="Courier New" w:hAnsi="Courier New"/>
                 <w:color w:val="000000"/>
                 <w:sz w:val="20"/>
                 <w:szCs w:val="20"/>
+                <w:lang w:val="en-US"/>
               </w:rPr>
             </w:pPr>
+            <w:r>
+              <w:rPr>
+                <w:rFonts w:ascii="Courier New" w:hAnsi="Courier New" w:hint="eastAsia"/>
+                <w:color w:val="000000"/>
+                <w:sz w:val="20"/>
+                <w:szCs w:val="20"/>
+                <w:lang w:val="en-US"/>
+              </w:rPr>
+              <w:t>HAVING count(</w:t>
+            </w:r>
+            <w:proofErr w:type="spellStart"/>
+            <w:r>
+              <w:rPr>
+                <w:rFonts w:ascii="Courier New" w:hAnsi="Courier New" w:hint="eastAsia"/>
+                <w:color w:val="000000"/>
+                <w:sz w:val="20"/>
+                <w:szCs w:val="20"/>
+                <w:lang w:val="en-US"/>
+              </w:rPr>
+              <w:t>museo</w:t>
+            </w:r>
+            <w:proofErr w:type="spellEnd"/>
+            <w:r>
+              <w:rPr>
+                <w:rFonts w:ascii="Courier New" w:hAnsi="Courier New" w:hint="eastAsia"/>
+                <w:color w:val="000000"/>
+                <w:sz w:val="20"/>
+                <w:szCs w:val="20"/>
+                <w:lang w:val="en-US"/>
+              </w:rPr>
+              <w:t xml:space="preserve">)&gt;1 AND </w:t>
+            </w:r>
+            <w:proofErr w:type="spellStart"/>
+            <w:r>
+              <w:rPr>
+                <w:rFonts w:ascii="Courier New" w:hAnsi="Courier New" w:hint="eastAsia"/>
+                <w:color w:val="000000"/>
+                <w:sz w:val="20"/>
+                <w:szCs w:val="20"/>
+                <w:lang w:val="en-US"/>
+              </w:rPr>
+              <w:t>museo</w:t>
+            </w:r>
+            <w:proofErr w:type="spellEnd"/>
+            <w:r>
+              <w:rPr>
+                <w:rFonts w:ascii="Courier New" w:hAnsi="Courier New" w:hint="eastAsia"/>
+                <w:color w:val="000000"/>
+                <w:sz w:val="20"/>
+                <w:szCs w:val="20"/>
+                <w:lang w:val="en-US"/>
+              </w:rPr>
+              <w:t xml:space="preserve"> LIKE "%a%";</w:t>
+            </w:r>
           </w:p>
         </w:tc>
       </w:tr>
@@ -1162,6 +1695,7 @@
           <w:bCs/>
           <w:color w:val="000000"/>
           <w:shd w:val="clear" w:color="auto" w:fill="81D41A"/>
+          <w:lang w:val="en-US"/>
         </w:rPr>
       </w:pPr>
     </w:p>
@@ -1186,19 +1720,7 @@
           <w:shd w:val="clear" w:color="auto" w:fill="81D41A"/>
         </w:rPr>
         <w:lastRenderedPageBreak/>
-        <w:t>CONSULTA 3: CARTESIANO VS JOIN [2</w:t>
-      </w:r>
-      <w:r>
-        <w:rPr>
-          <w:rFonts w:ascii="Calibri" w:hAnsi="Calibri"/>
-          <w:b/>
-          <w:bCs/>
-          <w:color w:val="000000"/>
-          <w:sz w:val="28"/>
-          <w:szCs w:val="28"/>
-          <w:shd w:val="clear" w:color="auto" w:fill="81D41A"/>
-        </w:rPr>
-        <w:t xml:space="preserve"> puntos]</w:t>
+        <w:t>CONSULTA 3: CARTESIANO VS JOIN [2 puntos]</w:t>
       </w:r>
     </w:p>
     <w:p>
@@ -1232,12 +1754,6 @@
         <w:gridCol w:w="9638"/>
       </w:tblGrid>
       <w:tr>
-        <w:tblPrEx>
-          <w:tblCellMar>
-            <w:top w:w="0" w:type="dxa"/>
-            <w:bottom w:w="0" w:type="dxa"/>
-          </w:tblCellMar>
-        </w:tblPrEx>
         <w:tc>
           <w:tcPr>
             <w:tcW w:w="9638" w:type="dxa"/>
@@ -1258,14 +1774,303 @@
           <w:p>
             <w:pPr>
               <w:pStyle w:val="Textbody"/>
+              <w:rPr>
+                <w:rFonts w:ascii="Courier New" w:hAnsi="Courier New"/>
+                <w:color w:val="000000"/>
+                <w:sz w:val="20"/>
+                <w:szCs w:val="20"/>
+              </w:rPr>
+            </w:pPr>
+            <w:r>
+              <w:rPr>
+                <w:rFonts w:ascii="Courier New" w:hAnsi="Courier New" w:hint="eastAsia"/>
+                <w:color w:val="000000"/>
+                <w:sz w:val="20"/>
+                <w:szCs w:val="20"/>
+              </w:rPr>
+              <w:t>SELECT CONCAT(</w:t>
+            </w:r>
+            <w:proofErr w:type="spellStart"/>
+            <w:r>
+              <w:rPr>
+                <w:rFonts w:ascii="Courier New" w:hAnsi="Courier New" w:hint="eastAsia"/>
+                <w:color w:val="000000"/>
+                <w:sz w:val="20"/>
+                <w:szCs w:val="20"/>
+              </w:rPr>
+              <w:t>d.apellidos</w:t>
+            </w:r>
+            <w:proofErr w:type="spellEnd"/>
+            <w:r>
+              <w:rPr>
+                <w:rFonts w:ascii="Courier New" w:hAnsi="Courier New" w:hint="eastAsia"/>
+                <w:color w:val="000000"/>
+                <w:sz w:val="20"/>
+                <w:szCs w:val="20"/>
+              </w:rPr>
+              <w:t xml:space="preserve">, "(", </w:t>
+            </w:r>
+            <w:proofErr w:type="spellStart"/>
+            <w:r>
+              <w:rPr>
+                <w:rFonts w:ascii="Courier New" w:hAnsi="Courier New" w:hint="eastAsia"/>
+                <w:color w:val="000000"/>
+                <w:sz w:val="20"/>
+                <w:szCs w:val="20"/>
+              </w:rPr>
+              <w:t>d.nombre</w:t>
+            </w:r>
+            <w:proofErr w:type="spellEnd"/>
+            <w:r>
+              <w:rPr>
+                <w:rFonts w:ascii="Courier New" w:hAnsi="Courier New" w:hint="eastAsia"/>
+                <w:color w:val="000000"/>
+                <w:sz w:val="20"/>
+                <w:szCs w:val="20"/>
+              </w:rPr>
+              <w:t>, ")") AS Documentalista, SUM(</w:t>
+            </w:r>
+            <w:proofErr w:type="spellStart"/>
+            <w:r>
+              <w:rPr>
+                <w:rFonts w:ascii="Courier New" w:hAnsi="Courier New" w:hint="eastAsia"/>
+                <w:color w:val="000000"/>
+                <w:sz w:val="20"/>
+                <w:szCs w:val="20"/>
+              </w:rPr>
+              <w:t>lad.cantidad</w:t>
+            </w:r>
+            <w:proofErr w:type="spellEnd"/>
+            <w:r>
+              <w:rPr>
+                <w:rFonts w:ascii="Courier New" w:hAnsi="Courier New" w:hint="eastAsia"/>
+                <w:color w:val="000000"/>
+                <w:sz w:val="20"/>
+                <w:szCs w:val="20"/>
+              </w:rPr>
+              <w:t>) AS "Total Alquileres"</w:t>
+            </w:r>
+          </w:p>
+          <w:p>
+            <w:pPr>
+              <w:pStyle w:val="Textbody"/>
+              <w:rPr>
+                <w:rFonts w:ascii="Courier New" w:hAnsi="Courier New"/>
+                <w:color w:val="000000"/>
+                <w:sz w:val="20"/>
+                <w:szCs w:val="20"/>
+                <w:lang w:val="en-US"/>
+              </w:rPr>
+            </w:pPr>
+            <w:r>
+              <w:rPr>
+                <w:rFonts w:ascii="Courier New" w:hAnsi="Courier New" w:hint="eastAsia"/>
+                <w:color w:val="000000"/>
+                <w:sz w:val="20"/>
+                <w:szCs w:val="20"/>
+                <w:lang w:val="en-US"/>
+              </w:rPr>
+              <w:t xml:space="preserve">FROM </w:t>
+            </w:r>
+            <w:proofErr w:type="spellStart"/>
+            <w:r>
+              <w:rPr>
+                <w:rFonts w:ascii="Courier New" w:hAnsi="Courier New" w:hint="eastAsia"/>
+                <w:color w:val="000000"/>
+                <w:sz w:val="20"/>
+                <w:szCs w:val="20"/>
+                <w:lang w:val="en-US"/>
+              </w:rPr>
+              <w:t>dawers</w:t>
+            </w:r>
+            <w:proofErr w:type="spellEnd"/>
+            <w:r>
+              <w:rPr>
+                <w:rFonts w:ascii="Courier New" w:hAnsi="Courier New" w:hint="eastAsia"/>
+                <w:color w:val="000000"/>
+                <w:sz w:val="20"/>
+                <w:szCs w:val="20"/>
+                <w:lang w:val="en-US"/>
+              </w:rPr>
+              <w:t xml:space="preserve"> d, </w:t>
+            </w:r>
+            <w:proofErr w:type="spellStart"/>
+            <w:r>
+              <w:rPr>
+                <w:rFonts w:ascii="Courier New" w:hAnsi="Courier New" w:hint="eastAsia"/>
+                <w:color w:val="000000"/>
+                <w:sz w:val="20"/>
+                <w:szCs w:val="20"/>
+                <w:lang w:val="en-US"/>
+              </w:rPr>
+              <w:t>lineas_alqdoc</w:t>
+            </w:r>
+            <w:proofErr w:type="spellEnd"/>
+            <w:r>
+              <w:rPr>
+                <w:rFonts w:ascii="Courier New" w:hAnsi="Courier New" w:hint="eastAsia"/>
+                <w:color w:val="000000"/>
+                <w:sz w:val="20"/>
+                <w:szCs w:val="20"/>
+                <w:lang w:val="en-US"/>
+              </w:rPr>
+              <w:t xml:space="preserve"> lad, </w:t>
+            </w:r>
+            <w:proofErr w:type="spellStart"/>
+            <w:r>
+              <w:rPr>
+                <w:rFonts w:ascii="Courier New" w:hAnsi="Courier New" w:hint="eastAsia"/>
+                <w:color w:val="000000"/>
+                <w:sz w:val="20"/>
+                <w:szCs w:val="20"/>
+                <w:lang w:val="en-US"/>
+              </w:rPr>
+              <w:t>alqdoc</w:t>
+            </w:r>
+            <w:proofErr w:type="spellEnd"/>
+            <w:r>
+              <w:rPr>
+                <w:rFonts w:ascii="Courier New" w:hAnsi="Courier New" w:hint="eastAsia"/>
+                <w:color w:val="000000"/>
+                <w:sz w:val="20"/>
+                <w:szCs w:val="20"/>
+                <w:lang w:val="en-US"/>
+              </w:rPr>
+              <w:t xml:space="preserve"> ad</w:t>
+            </w:r>
+          </w:p>
+          <w:p>
+            <w:pPr>
+              <w:pStyle w:val="Textbody"/>
+              <w:rPr>
+                <w:rFonts w:ascii="Courier New" w:hAnsi="Courier New"/>
+                <w:color w:val="000000"/>
+                <w:sz w:val="20"/>
+                <w:szCs w:val="20"/>
+              </w:rPr>
+            </w:pPr>
+            <w:r>
+              <w:rPr>
+                <w:rFonts w:ascii="Courier New" w:hAnsi="Courier New" w:hint="eastAsia"/>
+                <w:color w:val="000000"/>
+                <w:sz w:val="20"/>
+                <w:szCs w:val="20"/>
+              </w:rPr>
+              <w:t xml:space="preserve">WHERE </w:t>
+            </w:r>
+            <w:proofErr w:type="spellStart"/>
+            <w:r>
+              <w:rPr>
+                <w:rFonts w:ascii="Courier New" w:hAnsi="Courier New" w:hint="eastAsia"/>
+                <w:color w:val="000000"/>
+                <w:sz w:val="20"/>
+                <w:szCs w:val="20"/>
+              </w:rPr>
+              <w:t>d.dni</w:t>
+            </w:r>
+            <w:proofErr w:type="spellEnd"/>
+            <w:r>
+              <w:rPr>
+                <w:rFonts w:ascii="Courier New" w:hAnsi="Courier New" w:hint="eastAsia"/>
+                <w:color w:val="000000"/>
+                <w:sz w:val="20"/>
+                <w:szCs w:val="20"/>
+              </w:rPr>
+              <w:t>=</w:t>
+            </w:r>
+            <w:proofErr w:type="spellStart"/>
+            <w:r>
+              <w:rPr>
+                <w:rFonts w:ascii="Courier New" w:hAnsi="Courier New" w:hint="eastAsia"/>
+                <w:color w:val="000000"/>
+                <w:sz w:val="20"/>
+                <w:szCs w:val="20"/>
+              </w:rPr>
+              <w:t>ad.dni</w:t>
+            </w:r>
+            <w:proofErr w:type="spellEnd"/>
+            <w:r>
+              <w:rPr>
+                <w:rFonts w:ascii="Courier New" w:hAnsi="Courier New" w:hint="eastAsia"/>
+                <w:color w:val="000000"/>
+                <w:sz w:val="20"/>
+                <w:szCs w:val="20"/>
+              </w:rPr>
+              <w:t xml:space="preserve"> AND </w:t>
+            </w:r>
+            <w:proofErr w:type="spellStart"/>
+            <w:r>
+              <w:rPr>
+                <w:rFonts w:ascii="Courier New" w:hAnsi="Courier New" w:hint="eastAsia"/>
+                <w:color w:val="000000"/>
+                <w:sz w:val="20"/>
+                <w:szCs w:val="20"/>
+              </w:rPr>
+              <w:t>lad.idalquiler</w:t>
+            </w:r>
+            <w:proofErr w:type="spellEnd"/>
+            <w:r>
+              <w:rPr>
+                <w:rFonts w:ascii="Courier New" w:hAnsi="Courier New" w:hint="eastAsia"/>
+                <w:color w:val="000000"/>
+                <w:sz w:val="20"/>
+                <w:szCs w:val="20"/>
+              </w:rPr>
+              <w:t>=</w:t>
+            </w:r>
+            <w:proofErr w:type="spellStart"/>
+            <w:r>
+              <w:rPr>
+                <w:rFonts w:ascii="Courier New" w:hAnsi="Courier New" w:hint="eastAsia"/>
+                <w:color w:val="000000"/>
+                <w:sz w:val="20"/>
+                <w:szCs w:val="20"/>
+              </w:rPr>
+              <w:t>ad.idalquiler</w:t>
+            </w:r>
+            <w:proofErr w:type="spellEnd"/>
+          </w:p>
+          <w:p>
+            <w:pPr>
+              <w:pStyle w:val="Textbody"/>
+              <w:rPr>
+                <w:rFonts w:ascii="Courier New" w:hAnsi="Courier New"/>
+                <w:color w:val="000000"/>
+                <w:sz w:val="20"/>
+                <w:szCs w:val="20"/>
+              </w:rPr>
+            </w:pPr>
+            <w:r>
+              <w:rPr>
+                <w:rFonts w:ascii="Courier New" w:hAnsi="Courier New" w:hint="eastAsia"/>
+                <w:color w:val="000000"/>
+                <w:sz w:val="20"/>
+                <w:szCs w:val="20"/>
+              </w:rPr>
+              <w:t>GROUP BY Documentalista</w:t>
+            </w:r>
+          </w:p>
+          <w:p>
+            <w:pPr>
+              <w:pStyle w:val="Textbody"/>
               <w:spacing w:after="0" w:line="240" w:lineRule="auto"/>
               <w:rPr>
                 <w:rFonts w:ascii="Courier New" w:hAnsi="Courier New"/>
                 <w:color w:val="000000"/>
                 <w:sz w:val="20"/>
                 <w:szCs w:val="20"/>
+                <w:lang w:val="en-US"/>
               </w:rPr>
             </w:pPr>
+            <w:r>
+              <w:rPr>
+                <w:rFonts w:ascii="Courier New" w:hAnsi="Courier New" w:hint="eastAsia"/>
+                <w:color w:val="000000"/>
+                <w:sz w:val="20"/>
+                <w:szCs w:val="20"/>
+              </w:rPr>
+              <w:t>ORDER BY "Total Alquileres" DESC;</w:t>
+            </w:r>
           </w:p>
         </w:tc>
       </w:tr>
@@ -1278,6 +2083,7 @@
           <w:b/>
           <w:bCs/>
           <w:color w:val="000000"/>
+          <w:lang w:val="en-US"/>
         </w:rPr>
       </w:pPr>
     </w:p>
@@ -1313,12 +2119,6 @@
         <w:gridCol w:w="9638"/>
       </w:tblGrid>
       <w:tr>
-        <w:tblPrEx>
-          <w:tblCellMar>
-            <w:top w:w="0" w:type="dxa"/>
-            <w:bottom w:w="0" w:type="dxa"/>
-          </w:tblCellMar>
-        </w:tblPrEx>
         <w:tc>
           <w:tcPr>
             <w:tcW w:w="9638" w:type="dxa"/>
@@ -1339,6 +2139,294 @@
           <w:p>
             <w:pPr>
               <w:pStyle w:val="Textbody"/>
+              <w:rPr>
+                <w:rFonts w:ascii="Courier New" w:hAnsi="Courier New"/>
+                <w:color w:val="000000"/>
+                <w:sz w:val="20"/>
+                <w:szCs w:val="20"/>
+              </w:rPr>
+            </w:pPr>
+            <w:r>
+              <w:rPr>
+                <w:rFonts w:ascii="Courier New" w:hAnsi="Courier New" w:hint="eastAsia"/>
+                <w:color w:val="000000"/>
+                <w:sz w:val="20"/>
+                <w:szCs w:val="20"/>
+              </w:rPr>
+              <w:t>SELECT CONCAT(</w:t>
+            </w:r>
+            <w:proofErr w:type="spellStart"/>
+            <w:r>
+              <w:rPr>
+                <w:rFonts w:ascii="Courier New" w:hAnsi="Courier New" w:hint="eastAsia"/>
+                <w:color w:val="000000"/>
+                <w:sz w:val="20"/>
+                <w:szCs w:val="20"/>
+              </w:rPr>
+              <w:t>d.apellidos</w:t>
+            </w:r>
+            <w:proofErr w:type="spellEnd"/>
+            <w:r>
+              <w:rPr>
+                <w:rFonts w:ascii="Courier New" w:hAnsi="Courier New" w:hint="eastAsia"/>
+                <w:color w:val="000000"/>
+                <w:sz w:val="20"/>
+                <w:szCs w:val="20"/>
+              </w:rPr>
+              <w:t xml:space="preserve">, "(", </w:t>
+            </w:r>
+            <w:proofErr w:type="spellStart"/>
+            <w:r>
+              <w:rPr>
+                <w:rFonts w:ascii="Courier New" w:hAnsi="Courier New" w:hint="eastAsia"/>
+                <w:color w:val="000000"/>
+                <w:sz w:val="20"/>
+                <w:szCs w:val="20"/>
+              </w:rPr>
+              <w:t>d.nombre</w:t>
+            </w:r>
+            <w:proofErr w:type="spellEnd"/>
+            <w:r>
+              <w:rPr>
+                <w:rFonts w:ascii="Courier New" w:hAnsi="Courier New" w:hint="eastAsia"/>
+                <w:color w:val="000000"/>
+                <w:sz w:val="20"/>
+                <w:szCs w:val="20"/>
+              </w:rPr>
+              <w:t>, ")") AS Documentalista, SUM(</w:t>
+            </w:r>
+            <w:proofErr w:type="spellStart"/>
+            <w:r>
+              <w:rPr>
+                <w:rFonts w:ascii="Courier New" w:hAnsi="Courier New" w:hint="eastAsia"/>
+                <w:color w:val="000000"/>
+                <w:sz w:val="20"/>
+                <w:szCs w:val="20"/>
+              </w:rPr>
+              <w:t>lad.cantidad</w:t>
+            </w:r>
+            <w:proofErr w:type="spellEnd"/>
+            <w:r>
+              <w:rPr>
+                <w:rFonts w:ascii="Courier New" w:hAnsi="Courier New" w:hint="eastAsia"/>
+                <w:color w:val="000000"/>
+                <w:sz w:val="20"/>
+                <w:szCs w:val="20"/>
+              </w:rPr>
+              <w:t>) AS "Total Alquileres"</w:t>
+            </w:r>
+          </w:p>
+          <w:p>
+            <w:pPr>
+              <w:pStyle w:val="Textbody"/>
+              <w:rPr>
+                <w:rFonts w:ascii="Courier New" w:hAnsi="Courier New"/>
+                <w:color w:val="000000"/>
+                <w:sz w:val="20"/>
+                <w:szCs w:val="20"/>
+                <w:lang w:val="en-US"/>
+              </w:rPr>
+            </w:pPr>
+            <w:r>
+              <w:rPr>
+                <w:rFonts w:ascii="Courier New" w:hAnsi="Courier New" w:hint="eastAsia"/>
+                <w:color w:val="000000"/>
+                <w:sz w:val="20"/>
+                <w:szCs w:val="20"/>
+                <w:lang w:val="en-US"/>
+              </w:rPr>
+              <w:t xml:space="preserve">FROM </w:t>
+            </w:r>
+            <w:proofErr w:type="spellStart"/>
+            <w:r>
+              <w:rPr>
+                <w:rFonts w:ascii="Courier New" w:hAnsi="Courier New" w:hint="eastAsia"/>
+                <w:color w:val="000000"/>
+                <w:sz w:val="20"/>
+                <w:szCs w:val="20"/>
+                <w:lang w:val="en-US"/>
+              </w:rPr>
+              <w:t>dawers</w:t>
+            </w:r>
+            <w:proofErr w:type="spellEnd"/>
+            <w:r>
+              <w:rPr>
+                <w:rFonts w:ascii="Courier New" w:hAnsi="Courier New" w:hint="eastAsia"/>
+                <w:color w:val="000000"/>
+                <w:sz w:val="20"/>
+                <w:szCs w:val="20"/>
+                <w:lang w:val="en-US"/>
+              </w:rPr>
+              <w:t xml:space="preserve"> d INNER JOIN </w:t>
+            </w:r>
+            <w:proofErr w:type="spellStart"/>
+            <w:r>
+              <w:rPr>
+                <w:rFonts w:ascii="Courier New" w:hAnsi="Courier New" w:hint="eastAsia"/>
+                <w:color w:val="000000"/>
+                <w:sz w:val="20"/>
+                <w:szCs w:val="20"/>
+                <w:lang w:val="en-US"/>
+              </w:rPr>
+              <w:t>lineas_alqdoc</w:t>
+            </w:r>
+            <w:proofErr w:type="spellEnd"/>
+            <w:r>
+              <w:rPr>
+                <w:rFonts w:ascii="Courier New" w:hAnsi="Courier New" w:hint="eastAsia"/>
+                <w:color w:val="000000"/>
+                <w:sz w:val="20"/>
+                <w:szCs w:val="20"/>
+                <w:lang w:val="en-US"/>
+              </w:rPr>
+              <w:t xml:space="preserve"> lad INNER JOIN </w:t>
+            </w:r>
+            <w:proofErr w:type="spellStart"/>
+            <w:r>
+              <w:rPr>
+                <w:rFonts w:ascii="Courier New" w:hAnsi="Courier New" w:hint="eastAsia"/>
+                <w:color w:val="000000"/>
+                <w:sz w:val="20"/>
+                <w:szCs w:val="20"/>
+                <w:lang w:val="en-US"/>
+              </w:rPr>
+              <w:t>alqdoc</w:t>
+            </w:r>
+            <w:proofErr w:type="spellEnd"/>
+            <w:r>
+              <w:rPr>
+                <w:rFonts w:ascii="Courier New" w:hAnsi="Courier New" w:hint="eastAsia"/>
+                <w:color w:val="000000"/>
+                <w:sz w:val="20"/>
+                <w:szCs w:val="20"/>
+                <w:lang w:val="en-US"/>
+              </w:rPr>
+              <w:t xml:space="preserve"> ad</w:t>
+            </w:r>
+          </w:p>
+          <w:p>
+            <w:pPr>
+              <w:pStyle w:val="Textbody"/>
+              <w:rPr>
+                <w:rFonts w:ascii="Courier New" w:hAnsi="Courier New"/>
+                <w:color w:val="000000"/>
+                <w:sz w:val="20"/>
+                <w:szCs w:val="20"/>
+              </w:rPr>
+            </w:pPr>
+            <w:r>
+              <w:rPr>
+                <w:rFonts w:ascii="Courier New" w:hAnsi="Courier New"/>
+                <w:color w:val="000000"/>
+                <w:sz w:val="20"/>
+                <w:szCs w:val="20"/>
+              </w:rPr>
+              <w:t>ON</w:t>
+            </w:r>
+            <w:r>
+              <w:rPr>
+                <w:rFonts w:ascii="Courier New" w:hAnsi="Courier New" w:hint="eastAsia"/>
+                <w:color w:val="000000"/>
+                <w:sz w:val="20"/>
+                <w:szCs w:val="20"/>
+              </w:rPr>
+              <w:t xml:space="preserve"> </w:t>
+            </w:r>
+            <w:proofErr w:type="spellStart"/>
+            <w:r>
+              <w:rPr>
+                <w:rFonts w:ascii="Courier New" w:hAnsi="Courier New" w:hint="eastAsia"/>
+                <w:color w:val="000000"/>
+                <w:sz w:val="20"/>
+                <w:szCs w:val="20"/>
+              </w:rPr>
+              <w:t>d.dni</w:t>
+            </w:r>
+            <w:proofErr w:type="spellEnd"/>
+            <w:r>
+              <w:rPr>
+                <w:rFonts w:ascii="Courier New" w:hAnsi="Courier New" w:hint="eastAsia"/>
+                <w:color w:val="000000"/>
+                <w:sz w:val="20"/>
+                <w:szCs w:val="20"/>
+              </w:rPr>
+              <w:t>=</w:t>
+            </w:r>
+            <w:proofErr w:type="spellStart"/>
+            <w:r>
+              <w:rPr>
+                <w:rFonts w:ascii="Courier New" w:hAnsi="Courier New" w:hint="eastAsia"/>
+                <w:color w:val="000000"/>
+                <w:sz w:val="20"/>
+                <w:szCs w:val="20"/>
+              </w:rPr>
+              <w:t>ad.dni</w:t>
+            </w:r>
+            <w:proofErr w:type="spellEnd"/>
+            <w:r>
+              <w:rPr>
+                <w:rFonts w:ascii="Courier New" w:hAnsi="Courier New" w:hint="eastAsia"/>
+                <w:color w:val="000000"/>
+                <w:sz w:val="20"/>
+                <w:szCs w:val="20"/>
+              </w:rPr>
+              <w:t xml:space="preserve"> AND </w:t>
+            </w:r>
+            <w:proofErr w:type="spellStart"/>
+            <w:r>
+              <w:rPr>
+                <w:rFonts w:ascii="Courier New" w:hAnsi="Courier New" w:hint="eastAsia"/>
+                <w:color w:val="000000"/>
+                <w:sz w:val="20"/>
+                <w:szCs w:val="20"/>
+              </w:rPr>
+              <w:t>lad.idalquiler</w:t>
+            </w:r>
+            <w:proofErr w:type="spellEnd"/>
+            <w:r>
+              <w:rPr>
+                <w:rFonts w:ascii="Courier New" w:hAnsi="Courier New" w:hint="eastAsia"/>
+                <w:color w:val="000000"/>
+                <w:sz w:val="20"/>
+                <w:szCs w:val="20"/>
+              </w:rPr>
+              <w:t>=</w:t>
+            </w:r>
+            <w:proofErr w:type="spellStart"/>
+            <w:r>
+              <w:rPr>
+                <w:rFonts w:ascii="Courier New" w:hAnsi="Courier New" w:hint="eastAsia"/>
+                <w:color w:val="000000"/>
+                <w:sz w:val="20"/>
+                <w:szCs w:val="20"/>
+              </w:rPr>
+              <w:t>ad.idalquiler</w:t>
+            </w:r>
+            <w:proofErr w:type="spellEnd"/>
+          </w:p>
+          <w:p>
+            <w:pPr>
+              <w:pStyle w:val="Textbody"/>
+              <w:rPr>
+                <w:rFonts w:ascii="Courier New" w:hAnsi="Courier New"/>
+                <w:color w:val="000000"/>
+                <w:sz w:val="20"/>
+                <w:szCs w:val="20"/>
+              </w:rPr>
+            </w:pPr>
+            <w:r>
+              <w:rPr>
+                <w:rFonts w:ascii="Courier New" w:hAnsi="Courier New" w:hint="eastAsia"/>
+                <w:color w:val="000000"/>
+                <w:sz w:val="20"/>
+                <w:szCs w:val="20"/>
+              </w:rPr>
+              <w:t>GROUP BY Documentalista</w:t>
+            </w:r>
+          </w:p>
+          <w:p>
+            <w:pPr>
+              <w:pStyle w:val="Textbody"/>
               <w:spacing w:after="0" w:line="240" w:lineRule="auto"/>
               <w:rPr>
                 <w:rFonts w:ascii="Courier New" w:hAnsi="Courier New"/>
@@ -1347,6 +2435,24 @@
                 <w:szCs w:val="20"/>
               </w:rPr>
             </w:pPr>
+            <w:r>
+              <w:rPr>
+                <w:rFonts w:ascii="Courier New" w:hAnsi="Courier New"/>
+                <w:color w:val="000000"/>
+                <w:sz w:val="20"/>
+                <w:szCs w:val="20"/>
+              </w:rPr>
+              <w:t>O</w:t>
+            </w:r>
+            <w:r>
+              <w:rPr>
+                <w:rFonts w:ascii="Courier New" w:hAnsi="Courier New" w:hint="eastAsia"/>
+                <w:color w:val="000000"/>
+                <w:sz w:val="20"/>
+                <w:szCs w:val="20"/>
+              </w:rPr>
+              <w:t>RDER BY "Total Alquileres" DESC;</w:t>
+            </w:r>
           </w:p>
         </w:tc>
       </w:tr>
@@ -1388,19 +2494,7 @@
           <w:shd w:val="clear" w:color="auto" w:fill="81D41A"/>
         </w:rPr>
         <w:lastRenderedPageBreak/>
-        <w:t>CONSULTA 4: MÁXIMO DE UNA SUMA</w:t>
-      </w:r>
-      <w:r>
-        <w:rPr>
-          <w:rFonts w:ascii="Calibri" w:hAnsi="Calibri"/>
-          <w:b/>
-          <w:bCs/>
-          <w:color w:val="000000"/>
-          <w:sz w:val="28"/>
-          <w:szCs w:val="28"/>
-          <w:shd w:val="clear" w:color="auto" w:fill="81D41A"/>
-        </w:rPr>
-        <w:t xml:space="preserve"> [2 puntos]</w:t>
+        <w:t>CONSULTA 4: MÁXIMO DE UNA SUMA [2 puntos]</w:t>
       </w:r>
     </w:p>
     <w:p>
@@ -1434,12 +2528,6 @@
         <w:gridCol w:w="9638"/>
       </w:tblGrid>
       <w:tr>
-        <w:tblPrEx>
-          <w:tblCellMar>
-            <w:top w:w="0" w:type="dxa"/>
-            <w:bottom w:w="0" w:type="dxa"/>
-          </w:tblCellMar>
-        </w:tblPrEx>
         <w:tc>
           <w:tcPr>
             <w:tcW w:w="9638" w:type="dxa"/>
@@ -1468,6 +2556,219 @@
                 <w:szCs w:val="20"/>
               </w:rPr>
             </w:pPr>
+            <w:r>
+              <w:rPr>
+                <w:rFonts w:ascii="Courier New" w:hAnsi="Courier New" w:hint="eastAsia"/>
+                <w:color w:val="000000"/>
+                <w:sz w:val="20"/>
+                <w:szCs w:val="20"/>
+              </w:rPr>
+              <w:t xml:space="preserve">SELECT </w:t>
+            </w:r>
+            <w:proofErr w:type="spellStart"/>
+            <w:r>
+              <w:rPr>
+                <w:rFonts w:ascii="Courier New" w:hAnsi="Courier New" w:hint="eastAsia"/>
+                <w:color w:val="000000"/>
+                <w:sz w:val="20"/>
+                <w:szCs w:val="20"/>
+              </w:rPr>
+              <w:t>m.nombre</w:t>
+            </w:r>
+            <w:proofErr w:type="spellEnd"/>
+            <w:r>
+              <w:rPr>
+                <w:rFonts w:ascii="Courier New" w:hAnsi="Courier New" w:hint="eastAsia"/>
+                <w:color w:val="000000"/>
+                <w:sz w:val="20"/>
+                <w:szCs w:val="20"/>
+              </w:rPr>
+              <w:t xml:space="preserve"> AS "</w:t>
+            </w:r>
+            <w:proofErr w:type="spellStart"/>
+            <w:r>
+              <w:rPr>
+                <w:rFonts w:ascii="Courier New" w:hAnsi="Courier New" w:hint="eastAsia"/>
+                <w:color w:val="000000"/>
+                <w:sz w:val="20"/>
+                <w:szCs w:val="20"/>
+              </w:rPr>
+              <w:t>Pel</w:t>
+            </w:r>
+            <w:proofErr w:type="spellEnd"/>
+            <w:r>
+              <w:rPr>
+                <w:rFonts w:ascii="Courier New" w:hAnsi="Courier New" w:hint="eastAsia"/>
+                <w:color w:val="000000"/>
+                <w:sz w:val="20"/>
+                <w:szCs w:val="20"/>
+              </w:rPr>
+              <w:t>í</w:t>
+            </w:r>
+            <w:proofErr w:type="spellStart"/>
+            <w:r>
+              <w:rPr>
+                <w:rFonts w:ascii="Courier New" w:hAnsi="Courier New" w:hint="eastAsia"/>
+                <w:color w:val="000000"/>
+                <w:sz w:val="20"/>
+                <w:szCs w:val="20"/>
+              </w:rPr>
+              <w:t>cula</w:t>
+            </w:r>
+            <w:proofErr w:type="spellEnd"/>
+            <w:r>
+              <w:rPr>
+                <w:rFonts w:ascii="Courier New" w:hAnsi="Courier New" w:hint="eastAsia"/>
+                <w:color w:val="000000"/>
+                <w:sz w:val="20"/>
+                <w:szCs w:val="20"/>
+              </w:rPr>
+              <w:t xml:space="preserve">", </w:t>
+            </w:r>
+            <w:proofErr w:type="spellStart"/>
+            <w:r>
+              <w:rPr>
+                <w:rFonts w:ascii="Courier New" w:hAnsi="Courier New" w:hint="eastAsia"/>
+                <w:color w:val="000000"/>
+                <w:sz w:val="20"/>
+                <w:szCs w:val="20"/>
+              </w:rPr>
+              <w:t>m.precio</w:t>
+            </w:r>
+            <w:proofErr w:type="spellEnd"/>
+            <w:r>
+              <w:rPr>
+                <w:rFonts w:ascii="Courier New" w:hAnsi="Courier New" w:hint="eastAsia"/>
+                <w:color w:val="000000"/>
+                <w:sz w:val="20"/>
+                <w:szCs w:val="20"/>
+              </w:rPr>
+              <w:t xml:space="preserve"> AS "Precio unitario", COUNT(</w:t>
+            </w:r>
+            <w:proofErr w:type="spellStart"/>
+            <w:r>
+              <w:rPr>
+                <w:rFonts w:ascii="Courier New" w:hAnsi="Courier New" w:hint="eastAsia"/>
+                <w:color w:val="000000"/>
+                <w:sz w:val="20"/>
+                <w:szCs w:val="20"/>
+              </w:rPr>
+              <w:t>laa.numlinea</w:t>
+            </w:r>
+            <w:proofErr w:type="spellEnd"/>
+            <w:r>
+              <w:rPr>
+                <w:rFonts w:ascii="Courier New" w:hAnsi="Courier New" w:hint="eastAsia"/>
+                <w:color w:val="000000"/>
+                <w:sz w:val="20"/>
+                <w:szCs w:val="20"/>
+              </w:rPr>
+              <w:t xml:space="preserve">) AS "Unidades Alquiladas" </w:t>
+            </w:r>
+          </w:p>
+          <w:p>
+            <w:pPr>
+              <w:pStyle w:val="Textbody"/>
+              <w:spacing w:after="0" w:line="240" w:lineRule="auto"/>
+              <w:rPr>
+                <w:rFonts w:ascii="Courier New" w:hAnsi="Courier New"/>
+                <w:color w:val="000000"/>
+                <w:sz w:val="20"/>
+                <w:szCs w:val="20"/>
+              </w:rPr>
+            </w:pPr>
+            <w:r>
+              <w:rPr>
+                <w:rFonts w:ascii="Courier New" w:hAnsi="Courier New" w:hint="eastAsia"/>
+                <w:color w:val="000000"/>
+                <w:sz w:val="20"/>
+                <w:szCs w:val="20"/>
+              </w:rPr>
+              <w:t xml:space="preserve">FROM materiales m, </w:t>
+            </w:r>
+            <w:proofErr w:type="spellStart"/>
+            <w:r>
+              <w:rPr>
+                <w:rFonts w:ascii="Courier New" w:hAnsi="Courier New" w:hint="eastAsia"/>
+                <w:color w:val="000000"/>
+                <w:sz w:val="20"/>
+                <w:szCs w:val="20"/>
+              </w:rPr>
+              <w:t>lineas_alqafi</w:t>
+            </w:r>
+            <w:proofErr w:type="spellEnd"/>
+            <w:r>
+              <w:rPr>
+                <w:rFonts w:ascii="Courier New" w:hAnsi="Courier New" w:hint="eastAsia"/>
+                <w:color w:val="000000"/>
+                <w:sz w:val="20"/>
+                <w:szCs w:val="20"/>
+              </w:rPr>
+              <w:t xml:space="preserve"> </w:t>
+            </w:r>
+            <w:proofErr w:type="spellStart"/>
+            <w:r>
+              <w:rPr>
+                <w:rFonts w:ascii="Courier New" w:hAnsi="Courier New" w:hint="eastAsia"/>
+                <w:color w:val="000000"/>
+                <w:sz w:val="20"/>
+                <w:szCs w:val="20"/>
+              </w:rPr>
+              <w:t>laa</w:t>
+            </w:r>
+            <w:proofErr w:type="spellEnd"/>
+            <w:r>
+              <w:rPr>
+                <w:rFonts w:ascii="Courier New" w:hAnsi="Courier New" w:hint="eastAsia"/>
+                <w:color w:val="000000"/>
+                <w:sz w:val="20"/>
+                <w:szCs w:val="20"/>
+              </w:rPr>
+              <w:t xml:space="preserve">, </w:t>
+            </w:r>
+            <w:proofErr w:type="spellStart"/>
+            <w:r>
+              <w:rPr>
+                <w:rFonts w:ascii="Courier New" w:hAnsi="Courier New" w:hint="eastAsia"/>
+                <w:color w:val="000000"/>
+                <w:sz w:val="20"/>
+                <w:szCs w:val="20"/>
+              </w:rPr>
+              <w:t>peliculas</w:t>
+            </w:r>
+            <w:proofErr w:type="spellEnd"/>
+            <w:r>
+              <w:rPr>
+                <w:rFonts w:ascii="Courier New" w:hAnsi="Courier New" w:hint="eastAsia"/>
+                <w:color w:val="000000"/>
+                <w:sz w:val="20"/>
+                <w:szCs w:val="20"/>
+              </w:rPr>
+              <w:t xml:space="preserve"> p </w:t>
+            </w:r>
+          </w:p>
+          <w:p>
+            <w:pPr>
+              <w:pStyle w:val="Textbody"/>
+              <w:spacing w:after="0" w:line="240" w:lineRule="auto"/>
+              <w:rPr>
+                <w:rFonts w:ascii="Courier New" w:hAnsi="Courier New"/>
+                <w:color w:val="000000"/>
+                <w:sz w:val="20"/>
+                <w:szCs w:val="20"/>
+                <w:lang w:val="en-US"/>
+              </w:rPr>
+            </w:pPr>
+            <w:r>
+              <w:rPr>
+                <w:rFonts w:ascii="Courier New" w:hAnsi="Courier New" w:hint="eastAsia"/>
+                <w:color w:val="000000"/>
+                <w:sz w:val="20"/>
+                <w:szCs w:val="20"/>
+                <w:lang w:val="en-US"/>
+              </w:rPr>
+              <w:t>WHERE m.idmaterial=laa.idmaterial AND laa.idmaterial=p.idmaterial;</w:t>
+            </w:r>
           </w:p>
         </w:tc>
       </w:tr>
@@ -1480,6 +2781,7 @@
           <w:b/>
           <w:bCs/>
           <w:color w:val="000000"/>
+          <w:lang w:val="en-US"/>
         </w:rPr>
       </w:pPr>
     </w:p>
@@ -1515,12 +2817,6 @@
         <w:gridCol w:w="9638"/>
       </w:tblGrid>
       <w:tr>
-        <w:tblPrEx>
-          <w:tblCellMar>
-            <w:top w:w="0" w:type="dxa"/>
-            <w:bottom w:w="0" w:type="dxa"/>
-          </w:tblCellMar>
-        </w:tblPrEx>
         <w:tc>
           <w:tcPr>
             <w:tcW w:w="9638" w:type="dxa"/>
@@ -1549,6 +2845,318 @@
                 <w:szCs w:val="20"/>
               </w:rPr>
             </w:pPr>
+            <w:r>
+              <w:rPr>
+                <w:rFonts w:ascii="Courier New" w:hAnsi="Courier New" w:hint="eastAsia"/>
+                <w:color w:val="000000"/>
+                <w:sz w:val="20"/>
+                <w:szCs w:val="20"/>
+              </w:rPr>
+              <w:t xml:space="preserve">SELECT </w:t>
+            </w:r>
+            <w:proofErr w:type="spellStart"/>
+            <w:r>
+              <w:rPr>
+                <w:rFonts w:ascii="Courier New" w:hAnsi="Courier New" w:hint="eastAsia"/>
+                <w:color w:val="000000"/>
+                <w:sz w:val="20"/>
+                <w:szCs w:val="20"/>
+              </w:rPr>
+              <w:t>m.nombre</w:t>
+            </w:r>
+            <w:proofErr w:type="spellEnd"/>
+            <w:r>
+              <w:rPr>
+                <w:rFonts w:ascii="Courier New" w:hAnsi="Courier New" w:hint="eastAsia"/>
+                <w:color w:val="000000"/>
+                <w:sz w:val="20"/>
+                <w:szCs w:val="20"/>
+              </w:rPr>
+              <w:t xml:space="preserve"> AS "</w:t>
+            </w:r>
+            <w:proofErr w:type="spellStart"/>
+            <w:r>
+              <w:rPr>
+                <w:rFonts w:ascii="Courier New" w:hAnsi="Courier New" w:hint="eastAsia"/>
+                <w:color w:val="000000"/>
+                <w:sz w:val="20"/>
+                <w:szCs w:val="20"/>
+              </w:rPr>
+              <w:t>Pel</w:t>
+            </w:r>
+            <w:proofErr w:type="spellEnd"/>
+            <w:r>
+              <w:rPr>
+                <w:rFonts w:ascii="Courier New" w:hAnsi="Courier New" w:hint="eastAsia"/>
+                <w:color w:val="000000"/>
+                <w:sz w:val="20"/>
+                <w:szCs w:val="20"/>
+              </w:rPr>
+              <w:t>í</w:t>
+            </w:r>
+            <w:proofErr w:type="spellStart"/>
+            <w:r>
+              <w:rPr>
+                <w:rFonts w:ascii="Courier New" w:hAnsi="Courier New" w:hint="eastAsia"/>
+                <w:color w:val="000000"/>
+                <w:sz w:val="20"/>
+                <w:szCs w:val="20"/>
+              </w:rPr>
+              <w:t>cula</w:t>
+            </w:r>
+            <w:proofErr w:type="spellEnd"/>
+            <w:r>
+              <w:rPr>
+                <w:rFonts w:ascii="Courier New" w:hAnsi="Courier New" w:hint="eastAsia"/>
+                <w:color w:val="000000"/>
+                <w:sz w:val="20"/>
+                <w:szCs w:val="20"/>
+              </w:rPr>
+              <w:t xml:space="preserve">", </w:t>
+            </w:r>
+            <w:proofErr w:type="spellStart"/>
+            <w:r>
+              <w:rPr>
+                <w:rFonts w:ascii="Courier New" w:hAnsi="Courier New" w:hint="eastAsia"/>
+                <w:color w:val="000000"/>
+                <w:sz w:val="20"/>
+                <w:szCs w:val="20"/>
+              </w:rPr>
+              <w:t>m.precio</w:t>
+            </w:r>
+            <w:proofErr w:type="spellEnd"/>
+            <w:r>
+              <w:rPr>
+                <w:rFonts w:ascii="Courier New" w:hAnsi="Courier New" w:hint="eastAsia"/>
+                <w:color w:val="000000"/>
+                <w:sz w:val="20"/>
+                <w:szCs w:val="20"/>
+              </w:rPr>
+              <w:t xml:space="preserve"> AS "Precio unitario", COUNT(</w:t>
+            </w:r>
+            <w:proofErr w:type="spellStart"/>
+            <w:r>
+              <w:rPr>
+                <w:rFonts w:ascii="Courier New" w:hAnsi="Courier New" w:hint="eastAsia"/>
+                <w:color w:val="000000"/>
+                <w:sz w:val="20"/>
+                <w:szCs w:val="20"/>
+              </w:rPr>
+              <w:t>laa.numlinea</w:t>
+            </w:r>
+            <w:proofErr w:type="spellEnd"/>
+            <w:r>
+              <w:rPr>
+                <w:rFonts w:ascii="Courier New" w:hAnsi="Courier New" w:hint="eastAsia"/>
+                <w:color w:val="000000"/>
+                <w:sz w:val="20"/>
+                <w:szCs w:val="20"/>
+              </w:rPr>
+              <w:t xml:space="preserve">) AS "Unidades Alquiladas" </w:t>
+            </w:r>
+          </w:p>
+          <w:p>
+            <w:pPr>
+              <w:pStyle w:val="Textbody"/>
+              <w:spacing w:after="0" w:line="240" w:lineRule="auto"/>
+              <w:rPr>
+                <w:rFonts w:ascii="Courier New" w:hAnsi="Courier New"/>
+                <w:color w:val="000000"/>
+                <w:sz w:val="20"/>
+                <w:szCs w:val="20"/>
+              </w:rPr>
+            </w:pPr>
+            <w:r>
+              <w:rPr>
+                <w:rFonts w:ascii="Courier New" w:hAnsi="Courier New" w:hint="eastAsia"/>
+                <w:color w:val="000000"/>
+                <w:sz w:val="20"/>
+                <w:szCs w:val="20"/>
+              </w:rPr>
+              <w:t xml:space="preserve">FROM materiales m, </w:t>
+            </w:r>
+            <w:proofErr w:type="spellStart"/>
+            <w:r>
+              <w:rPr>
+                <w:rFonts w:ascii="Courier New" w:hAnsi="Courier New" w:hint="eastAsia"/>
+                <w:color w:val="000000"/>
+                <w:sz w:val="20"/>
+                <w:szCs w:val="20"/>
+              </w:rPr>
+              <w:t>lineas_alqafi</w:t>
+            </w:r>
+            <w:proofErr w:type="spellEnd"/>
+            <w:r>
+              <w:rPr>
+                <w:rFonts w:ascii="Courier New" w:hAnsi="Courier New" w:hint="eastAsia"/>
+                <w:color w:val="000000"/>
+                <w:sz w:val="20"/>
+                <w:szCs w:val="20"/>
+              </w:rPr>
+              <w:t xml:space="preserve"> </w:t>
+            </w:r>
+            <w:proofErr w:type="spellStart"/>
+            <w:r>
+              <w:rPr>
+                <w:rFonts w:ascii="Courier New" w:hAnsi="Courier New" w:hint="eastAsia"/>
+                <w:color w:val="000000"/>
+                <w:sz w:val="20"/>
+                <w:szCs w:val="20"/>
+              </w:rPr>
+              <w:t>laa</w:t>
+            </w:r>
+            <w:proofErr w:type="spellEnd"/>
+            <w:r>
+              <w:rPr>
+                <w:rFonts w:ascii="Courier New" w:hAnsi="Courier New" w:hint="eastAsia"/>
+                <w:color w:val="000000"/>
+                <w:sz w:val="20"/>
+                <w:szCs w:val="20"/>
+              </w:rPr>
+              <w:t xml:space="preserve">, </w:t>
+            </w:r>
+            <w:proofErr w:type="spellStart"/>
+            <w:r>
+              <w:rPr>
+                <w:rFonts w:ascii="Courier New" w:hAnsi="Courier New" w:hint="eastAsia"/>
+                <w:color w:val="000000"/>
+                <w:sz w:val="20"/>
+                <w:szCs w:val="20"/>
+              </w:rPr>
+              <w:t>peliculas</w:t>
+            </w:r>
+            <w:proofErr w:type="spellEnd"/>
+            <w:r>
+              <w:rPr>
+                <w:rFonts w:ascii="Courier New" w:hAnsi="Courier New" w:hint="eastAsia"/>
+                <w:color w:val="000000"/>
+                <w:sz w:val="20"/>
+                <w:szCs w:val="20"/>
+              </w:rPr>
+              <w:t xml:space="preserve"> p </w:t>
+            </w:r>
+          </w:p>
+          <w:p>
+            <w:pPr>
+              <w:pStyle w:val="Textbody"/>
+              <w:spacing w:after="0" w:line="240" w:lineRule="auto"/>
+              <w:rPr>
+                <w:rFonts w:ascii="Courier New" w:hAnsi="Courier New"/>
+                <w:color w:val="000000"/>
+                <w:sz w:val="20"/>
+                <w:szCs w:val="20"/>
+              </w:rPr>
+            </w:pPr>
+            <w:r>
+              <w:rPr>
+                <w:rFonts w:ascii="Courier New" w:hAnsi="Courier New" w:hint="eastAsia"/>
+                <w:color w:val="000000"/>
+                <w:sz w:val="20"/>
+                <w:szCs w:val="20"/>
+              </w:rPr>
+              <w:t xml:space="preserve">WHERE </w:t>
+            </w:r>
+            <w:proofErr w:type="spellStart"/>
+            <w:r>
+              <w:rPr>
+                <w:rFonts w:ascii="Courier New" w:hAnsi="Courier New" w:hint="eastAsia"/>
+                <w:color w:val="000000"/>
+                <w:sz w:val="20"/>
+                <w:szCs w:val="20"/>
+              </w:rPr>
+              <w:t>m.idmaterial</w:t>
+            </w:r>
+            <w:proofErr w:type="spellEnd"/>
+            <w:r>
+              <w:rPr>
+                <w:rFonts w:ascii="Courier New" w:hAnsi="Courier New" w:hint="eastAsia"/>
+                <w:color w:val="000000"/>
+                <w:sz w:val="20"/>
+                <w:szCs w:val="20"/>
+              </w:rPr>
+              <w:t>=</w:t>
+            </w:r>
+            <w:proofErr w:type="spellStart"/>
+            <w:r>
+              <w:rPr>
+                <w:rFonts w:ascii="Courier New" w:hAnsi="Courier New" w:hint="eastAsia"/>
+                <w:color w:val="000000"/>
+                <w:sz w:val="20"/>
+                <w:szCs w:val="20"/>
+              </w:rPr>
+              <w:t>laa.idmaterial</w:t>
+            </w:r>
+            <w:proofErr w:type="spellEnd"/>
+            <w:r>
+              <w:rPr>
+                <w:rFonts w:ascii="Courier New" w:hAnsi="Courier New" w:hint="eastAsia"/>
+                <w:color w:val="000000"/>
+                <w:sz w:val="20"/>
+                <w:szCs w:val="20"/>
+              </w:rPr>
+              <w:t xml:space="preserve"> AND </w:t>
+            </w:r>
+            <w:proofErr w:type="spellStart"/>
+            <w:r>
+              <w:rPr>
+                <w:rFonts w:ascii="Courier New" w:hAnsi="Courier New" w:hint="eastAsia"/>
+                <w:color w:val="000000"/>
+                <w:sz w:val="20"/>
+                <w:szCs w:val="20"/>
+              </w:rPr>
+              <w:t>laa.idmaterial</w:t>
+            </w:r>
+            <w:proofErr w:type="spellEnd"/>
+            <w:r>
+              <w:rPr>
+                <w:rFonts w:ascii="Courier New" w:hAnsi="Courier New" w:hint="eastAsia"/>
+                <w:color w:val="000000"/>
+                <w:sz w:val="20"/>
+                <w:szCs w:val="20"/>
+              </w:rPr>
+              <w:t>=</w:t>
+            </w:r>
+            <w:proofErr w:type="spellStart"/>
+            <w:r>
+              <w:rPr>
+                <w:rFonts w:ascii="Courier New" w:hAnsi="Courier New" w:hint="eastAsia"/>
+                <w:color w:val="000000"/>
+                <w:sz w:val="20"/>
+                <w:szCs w:val="20"/>
+              </w:rPr>
+              <w:t>p.idmaterial</w:t>
+            </w:r>
+            <w:proofErr w:type="spellEnd"/>
+            <w:r>
+              <w:rPr>
+                <w:rFonts w:ascii="Courier New" w:hAnsi="Courier New" w:hint="eastAsia"/>
+                <w:color w:val="000000"/>
+                <w:sz w:val="20"/>
+                <w:szCs w:val="20"/>
+              </w:rPr>
+              <w:t xml:space="preserve"> </w:t>
+            </w:r>
+          </w:p>
+          <w:p>
+            <w:pPr>
+              <w:pStyle w:val="Textbody"/>
+              <w:spacing w:after="0" w:line="240" w:lineRule="auto"/>
+              <w:rPr>
+                <w:rFonts w:ascii="Courier New" w:hAnsi="Courier New"/>
+                <w:color w:val="000000"/>
+                <w:sz w:val="20"/>
+                <w:szCs w:val="20"/>
+              </w:rPr>
+            </w:pPr>
+            <w:r>
+              <w:rPr>
+                <w:rFonts w:ascii="Courier New" w:hAnsi="Courier New" w:hint="eastAsia"/>
+                <w:color w:val="000000"/>
+                <w:sz w:val="20"/>
+                <w:szCs w:val="20"/>
+              </w:rPr>
+              <w:t>HAVING "Unidades Alquiladas" = MAX("Unidades Alquiladas");</w:t>
+            </w:r>
           </w:p>
         </w:tc>
       </w:tr>
@@ -1589,19 +3197,7 @@
           <w:shd w:val="clear" w:color="auto" w:fill="81D41A"/>
         </w:rPr>
         <w:lastRenderedPageBreak/>
-        <w:t>CONSULTA 5:  GROUP BY VS SUBCONSULTAS</w:t>
-      </w:r>
-      <w:r>
-        <w:rPr>
-          <w:rFonts w:ascii="Calibri" w:hAnsi="Calibri"/>
-          <w:b/>
-          <w:bCs/>
-          <w:color w:val="000000"/>
-          <w:sz w:val="28"/>
-          <w:szCs w:val="28"/>
-          <w:shd w:val="clear" w:color="auto" w:fill="81D41A"/>
-        </w:rPr>
-        <w:t xml:space="preserve"> [2 puntos]</w:t>
+        <w:t>CONSULTA 5:  GROUP BY VS SUBCONSULTAS [2 puntos]</w:t>
       </w:r>
     </w:p>
     <w:p>
@@ -1636,12 +3232,6 @@
         <w:gridCol w:w="9638"/>
       </w:tblGrid>
       <w:tr>
-        <w:tblPrEx>
-          <w:tblCellMar>
-            <w:top w:w="0" w:type="dxa"/>
-            <w:bottom w:w="0" w:type="dxa"/>
-          </w:tblCellMar>
-        </w:tblPrEx>
         <w:tc>
           <w:tcPr>
             <w:tcW w:w="9638" w:type="dxa"/>
@@ -1718,12 +3308,6 @@
         <w:gridCol w:w="9638"/>
       </w:tblGrid>
       <w:tr>
-        <w:tblPrEx>
-          <w:tblCellMar>
-            <w:top w:w="0" w:type="dxa"/>
-            <w:bottom w:w="0" w:type="dxa"/>
-          </w:tblCellMar>
-        </w:tblPrEx>
         <w:tc>
           <w:tcPr>
             <w:tcW w:w="9638" w:type="dxa"/>
@@ -2006,12 +3590,6 @@
       <w:gridCol w:w="1875"/>
     </w:tblGrid>
     <w:tr>
-      <w:tblPrEx>
-        <w:tblCellMar>
-          <w:top w:w="0" w:type="dxa"/>
-          <w:bottom w:w="0" w:type="dxa"/>
-        </w:tblCellMar>
-      </w:tblPrEx>
       <w:tc>
         <w:tcPr>
           <w:tcW w:w="4932" w:type="dxa"/>
@@ -2105,18 +3683,7 @@
               <w:sz w:val="80"/>
               <w:szCs w:val="80"/>
             </w:rPr>
-            <w:t>B</w:t>
-          </w:r>
-          <w:r>
-            <w:rPr>
-              <w:rFonts w:ascii="Calibri" w:hAnsi="Calibri"/>
-              <w:b/>
-              <w:bCs/>
-              <w:color w:val="336633"/>
-              <w:sz w:val="80"/>
-              <w:szCs w:val="80"/>
-            </w:rPr>
-            <w:t xml:space="preserve"> </w:t>
+            <w:t xml:space="preserve">B </w:t>
           </w:r>
           <w:r>
             <w:rPr>
@@ -2133,12 +3700,6 @@
       </w:tc>
     </w:tr>
     <w:tr>
-      <w:tblPrEx>
-        <w:tblCellMar>
-          <w:top w:w="0" w:type="dxa"/>
-          <w:bottom w:w="0" w:type="dxa"/>
-        </w:tblCellMar>
-      </w:tblPrEx>
       <w:tc>
         <w:tcPr>
           <w:tcW w:w="4932" w:type="dxa"/>

</xml_diff>